<commit_message>
module core controller updates
</commit_message>
<xml_diff>
--- a/presentation/Package Topic Description Smart Budget.docx
+++ b/presentation/Package Topic Description Smart Budget.docx
@@ -5,205 +5,472 @@
     <w:p>
       <w:pPr>
         <w:rPr>
+          <w:rFonts w:cs="Times New Roman"/>
+          <w:sz w:val="18"/>
+          <w:szCs w:val="18"/>
+        </w:rPr>
+      </w:pPr>
+    </w:p>
+    <w:p>
+      <w:pPr>
+        <w:jc w:val="center"/>
+        <w:rPr>
+          <w:rFonts w:cs="Times New Roman"/>
           <w:b/>
           <w:bCs/>
-        </w:rPr>
-      </w:pPr>
-    </w:p>
-    <w:p>
-      <w:pPr>
-        <w:rPr>
+          <w:sz w:val="18"/>
+          <w:szCs w:val="18"/>
+        </w:rPr>
+      </w:pPr>
+      <w:proofErr w:type="spellStart"/>
+      <w:r>
+        <w:rPr>
+          <w:rFonts w:cs="Times New Roman"/>
           <w:b/>
           <w:bCs/>
-        </w:rPr>
-      </w:pPr>
-      <w:proofErr w:type="spellStart"/>
-      <w:r>
-        <w:rPr>
+          <w:sz w:val="18"/>
+          <w:szCs w:val="18"/>
+        </w:rPr>
+        <w:t>SmartBudget</w:t>
+      </w:r>
+      <w:proofErr w:type="spellEnd"/>
+      <w:r>
+        <w:rPr>
+          <w:rFonts w:cs="Times New Roman"/>
           <w:b/>
           <w:bCs/>
+          <w:sz w:val="18"/>
+          <w:szCs w:val="18"/>
+        </w:rPr>
+        <w:t xml:space="preserve"> — Ultra-Short Project Description</w:t>
+      </w:r>
+    </w:p>
+    <w:p>
+      <w:pPr>
+        <w:rPr>
+          <w:rFonts w:cs="Times New Roman"/>
+          <w:sz w:val="18"/>
+          <w:szCs w:val="18"/>
+        </w:rPr>
+      </w:pPr>
+    </w:p>
+    <w:p>
+      <w:pPr>
+        <w:rPr>
+          <w:rFonts w:cs="Times New Roman"/>
+          <w:sz w:val="18"/>
+          <w:szCs w:val="18"/>
+        </w:rPr>
+      </w:pPr>
+      <w:proofErr w:type="spellStart"/>
+      <w:r>
+        <w:rPr>
+          <w:rFonts w:cs="Times New Roman"/>
+          <w:sz w:val="18"/>
+          <w:szCs w:val="18"/>
         </w:rPr>
         <w:t>SmartBudget</w:t>
       </w:r>
       <w:proofErr w:type="spellEnd"/>
       <w:r>
         <w:rPr>
-          <w:b/>
-          <w:bCs/>
-        </w:rPr>
-        <w:t>: A Household Budget Management Package</w:t>
-      </w:r>
-    </w:p>
-    <w:p>
+          <w:rFonts w:cs="Times New Roman"/>
+          <w:sz w:val="18"/>
+          <w:szCs w:val="18"/>
+        </w:rPr>
+        <w:t xml:space="preserve"> is a lightweight Python package for managing household financial records. It allows users to add income and expense entries, save and load data using JSON files, and generate simple financial summaries. The project demonstrates modular programming, object-oriented design, and practical data handling in Python.</w:t>
+      </w:r>
+    </w:p>
+    <w:p>
+      <w:pPr>
+        <w:rPr>
+          <w:rFonts w:cs="Times New Roman"/>
+          <w:sz w:val="18"/>
+          <w:szCs w:val="18"/>
+        </w:rPr>
+      </w:pPr>
+    </w:p>
+    <w:p>
+      <w:pPr>
+        <w:rPr>
+          <w:rFonts w:cs="Times New Roman"/>
+          <w:sz w:val="18"/>
+          <w:szCs w:val="18"/>
+        </w:rPr>
+      </w:pPr>
+      <w:r>
+        <w:rPr>
+          <w:rFonts w:cs="Times New Roman"/>
+          <w:sz w:val="18"/>
+          <w:szCs w:val="18"/>
+        </w:rPr>
+        <w:t>The system is structured into four sub-packages:</w:t>
+      </w:r>
+    </w:p>
+    <w:p>
+      <w:pPr>
+        <w:rPr>
+          <w:rFonts w:cs="Times New Roman"/>
+          <w:sz w:val="18"/>
+          <w:szCs w:val="18"/>
+        </w:rPr>
+      </w:pPr>
+    </w:p>
+    <w:p>
+      <w:pPr>
+        <w:rPr>
+          <w:rFonts w:cs="Times New Roman"/>
+          <w:sz w:val="18"/>
+          <w:szCs w:val="18"/>
+        </w:rPr>
+      </w:pPr>
+      <w:r>
+        <w:rPr>
+          <w:rFonts w:cs="Times New Roman"/>
+          <w:sz w:val="18"/>
+          <w:szCs w:val="18"/>
+        </w:rPr>
+        <w:t>1. entity – Defines the core data models.</w:t>
+      </w:r>
+    </w:p>
+    <w:p>
+      <w:pPr>
+        <w:rPr>
+          <w:rFonts w:cs="Times New Roman"/>
+          <w:sz w:val="18"/>
+          <w:szCs w:val="18"/>
+        </w:rPr>
+      </w:pPr>
+      <w:r>
+        <w:rPr>
+          <w:rFonts w:cs="Times New Roman"/>
+          <w:sz w:val="18"/>
+          <w:szCs w:val="18"/>
+        </w:rPr>
+        <w:t xml:space="preserve">   - </w:t>
+      </w:r>
       <w:proofErr w:type="spellStart"/>
       <w:r>
+        <w:rPr>
+          <w:rFonts w:cs="Times New Roman"/>
+          <w:sz w:val="18"/>
+          <w:szCs w:val="18"/>
+        </w:rPr>
+        <w:t>RecordBase</w:t>
+      </w:r>
+      <w:proofErr w:type="spellEnd"/>
+      <w:r>
+        <w:rPr>
+          <w:rFonts w:cs="Times New Roman"/>
+          <w:sz w:val="18"/>
+          <w:szCs w:val="18"/>
+        </w:rPr>
+        <w:t xml:space="preserve"> provides validation and shared attributes.</w:t>
+      </w:r>
+    </w:p>
+    <w:p>
+      <w:pPr>
+        <w:rPr>
+          <w:rFonts w:cs="Times New Roman"/>
+          <w:sz w:val="18"/>
+          <w:szCs w:val="18"/>
+        </w:rPr>
+      </w:pPr>
+      <w:r>
+        <w:rPr>
+          <w:rFonts w:cs="Times New Roman"/>
+          <w:sz w:val="18"/>
+          <w:szCs w:val="18"/>
+        </w:rPr>
+        <w:t xml:space="preserve">   - Income and Expense extend the base class with additional fields.</w:t>
+      </w:r>
+    </w:p>
+    <w:p>
+      <w:pPr>
+        <w:rPr>
+          <w:rFonts w:cs="Times New Roman"/>
+          <w:sz w:val="18"/>
+          <w:szCs w:val="18"/>
+        </w:rPr>
+      </w:pPr>
+      <w:r>
+        <w:rPr>
+          <w:rFonts w:cs="Times New Roman"/>
+          <w:sz w:val="18"/>
+          <w:szCs w:val="18"/>
+        </w:rPr>
+        <w:t xml:space="preserve">   - constants </w:t>
+      </w:r>
+      <w:proofErr w:type="gramStart"/>
+      <w:r>
+        <w:rPr>
+          <w:rFonts w:cs="Times New Roman"/>
+          <w:sz w:val="18"/>
+          <w:szCs w:val="18"/>
+        </w:rPr>
+        <w:t>stores</w:t>
+      </w:r>
+      <w:proofErr w:type="gramEnd"/>
+      <w:r>
+        <w:rPr>
+          <w:rFonts w:cs="Times New Roman"/>
+          <w:sz w:val="18"/>
+          <w:szCs w:val="18"/>
+        </w:rPr>
+        <w:t xml:space="preserve"> global limits for amounts and name lengths.</w:t>
+      </w:r>
+    </w:p>
+    <w:p>
+      <w:pPr>
+        <w:rPr>
+          <w:rFonts w:cs="Times New Roman"/>
+          <w:sz w:val="18"/>
+          <w:szCs w:val="18"/>
+        </w:rPr>
+      </w:pPr>
+    </w:p>
+    <w:p>
+      <w:pPr>
+        <w:rPr>
+          <w:rFonts w:cs="Times New Roman"/>
+          <w:sz w:val="18"/>
+          <w:szCs w:val="18"/>
+        </w:rPr>
+      </w:pPr>
+      <w:r>
+        <w:rPr>
+          <w:rFonts w:cs="Times New Roman"/>
+          <w:sz w:val="18"/>
+          <w:szCs w:val="18"/>
+        </w:rPr>
+        <w:t>2. analysis – Implements financial calculations.</w:t>
+      </w:r>
+    </w:p>
+    <w:p>
+      <w:pPr>
+        <w:rPr>
+          <w:rFonts w:cs="Times New Roman"/>
+          <w:sz w:val="18"/>
+          <w:szCs w:val="18"/>
+        </w:rPr>
+      </w:pPr>
+      <w:r>
+        <w:rPr>
+          <w:rFonts w:cs="Times New Roman"/>
+          <w:sz w:val="18"/>
+          <w:szCs w:val="18"/>
+        </w:rPr>
+        <w:t xml:space="preserve">   - Functions compute total income, total expenses, and net balance.</w:t>
+      </w:r>
+    </w:p>
+    <w:p>
+      <w:pPr>
+        <w:rPr>
+          <w:rFonts w:cs="Times New Roman"/>
+          <w:sz w:val="18"/>
+          <w:szCs w:val="18"/>
+        </w:rPr>
+      </w:pPr>
+      <w:r>
+        <w:rPr>
+          <w:rFonts w:cs="Times New Roman"/>
+          <w:sz w:val="18"/>
+          <w:szCs w:val="18"/>
+        </w:rPr>
+        <w:t xml:space="preserve">   - Additional helpers generate formatted income and expense details.</w:t>
+      </w:r>
+    </w:p>
+    <w:p>
+      <w:pPr>
+        <w:rPr>
+          <w:rFonts w:cs="Times New Roman"/>
+          <w:sz w:val="18"/>
+          <w:szCs w:val="18"/>
+        </w:rPr>
+      </w:pPr>
+    </w:p>
+    <w:p>
+      <w:pPr>
+        <w:rPr>
+          <w:rFonts w:cs="Times New Roman"/>
+          <w:sz w:val="18"/>
+          <w:szCs w:val="18"/>
+        </w:rPr>
+      </w:pPr>
+      <w:r>
+        <w:rPr>
+          <w:rFonts w:cs="Times New Roman"/>
+          <w:sz w:val="18"/>
+          <w:szCs w:val="18"/>
+        </w:rPr>
+        <w:t>3. io – Handles persistent storage.</w:t>
+      </w:r>
+    </w:p>
+    <w:p>
+      <w:pPr>
+        <w:rPr>
+          <w:rFonts w:cs="Times New Roman"/>
+          <w:sz w:val="18"/>
+          <w:szCs w:val="18"/>
+        </w:rPr>
+      </w:pPr>
+      <w:r>
+        <w:rPr>
+          <w:rFonts w:cs="Times New Roman"/>
+          <w:sz w:val="18"/>
+          <w:szCs w:val="18"/>
+        </w:rPr>
+        <w:t xml:space="preserve">   - Saving, loading, and appending JSON data.</w:t>
+      </w:r>
+    </w:p>
+    <w:p>
+      <w:pPr>
+        <w:rPr>
+          <w:rFonts w:cs="Times New Roman"/>
+          <w:sz w:val="18"/>
+          <w:szCs w:val="18"/>
+        </w:rPr>
+      </w:pPr>
+      <w:r>
+        <w:rPr>
+          <w:rFonts w:cs="Times New Roman"/>
+          <w:sz w:val="18"/>
+          <w:szCs w:val="18"/>
+        </w:rPr>
+        <w:t xml:space="preserve">   - Listing and deleting files within the files/ directory.</w:t>
+      </w:r>
+    </w:p>
+    <w:p>
+      <w:pPr>
+        <w:rPr>
+          <w:rFonts w:cs="Times New Roman"/>
+          <w:sz w:val="18"/>
+          <w:szCs w:val="18"/>
+        </w:rPr>
+      </w:pPr>
+    </w:p>
+    <w:p>
+      <w:pPr>
+        <w:rPr>
+          <w:rFonts w:cs="Times New Roman"/>
+          <w:sz w:val="18"/>
+          <w:szCs w:val="18"/>
+        </w:rPr>
+      </w:pPr>
+      <w:r>
+        <w:rPr>
+          <w:rFonts w:cs="Times New Roman"/>
+          <w:sz w:val="18"/>
+          <w:szCs w:val="18"/>
+        </w:rPr>
+        <w:t>4. core – Provides application logic and user interaction.</w:t>
+      </w:r>
+    </w:p>
+    <w:p>
+      <w:pPr>
+        <w:rPr>
+          <w:rFonts w:cs="Times New Roman"/>
+          <w:sz w:val="18"/>
+          <w:szCs w:val="18"/>
+        </w:rPr>
+      </w:pPr>
+      <w:r>
+        <w:rPr>
+          <w:rFonts w:cs="Times New Roman"/>
+          <w:sz w:val="18"/>
+          <w:szCs w:val="18"/>
+        </w:rPr>
+        <w:t xml:space="preserve">   - Controllers manage record creation, summaries, backups, and system utilities.</w:t>
+      </w:r>
+    </w:p>
+    <w:p>
+      <w:pPr>
+        <w:rPr>
+          <w:rFonts w:cs="Times New Roman"/>
+          <w:sz w:val="18"/>
+          <w:szCs w:val="18"/>
+        </w:rPr>
+      </w:pPr>
+      <w:r>
+        <w:rPr>
+          <w:rFonts w:cs="Times New Roman"/>
+          <w:sz w:val="18"/>
+          <w:szCs w:val="18"/>
+        </w:rPr>
+        <w:t xml:space="preserve">   - A menu-based console interface guides user </w:t>
+      </w:r>
+      <w:proofErr w:type="gramStart"/>
+      <w:r>
+        <w:rPr>
+          <w:rFonts w:cs="Times New Roman"/>
+          <w:sz w:val="18"/>
+          <w:szCs w:val="18"/>
+        </w:rPr>
+        <w:t>operations</w:t>
+      </w:r>
+      <w:proofErr w:type="gramEnd"/>
+      <w:r>
+        <w:rPr>
+          <w:rFonts w:cs="Times New Roman"/>
+          <w:sz w:val="18"/>
+          <w:szCs w:val="18"/>
+        </w:rPr>
+        <w:t>.</w:t>
+      </w:r>
+    </w:p>
+    <w:p>
+      <w:pPr>
+        <w:rPr>
+          <w:rFonts w:cs="Times New Roman"/>
+          <w:sz w:val="18"/>
+          <w:szCs w:val="18"/>
+        </w:rPr>
+      </w:pPr>
+    </w:p>
+    <w:p>
+      <w:pPr>
+        <w:rPr>
+          <w:rFonts w:cs="Times New Roman"/>
+          <w:sz w:val="18"/>
+          <w:szCs w:val="18"/>
+        </w:rPr>
+      </w:pPr>
+      <w:proofErr w:type="spellStart"/>
+      <w:r>
+        <w:rPr>
+          <w:rFonts w:cs="Times New Roman"/>
+          <w:sz w:val="18"/>
+          <w:szCs w:val="18"/>
+        </w:rPr>
         <w:t>SmartBudget</w:t>
       </w:r>
       <w:proofErr w:type="spellEnd"/>
       <w:r>
-        <w:t xml:space="preserve"> is a Python package designed to help users record, organize, and analyze their household financial activities. The system provides tools for adding income and expense records, saving and loading data, and generating useful financial summaries and insights. </w:t>
-      </w:r>
-      <w:proofErr w:type="spellStart"/>
-      <w:r>
-        <w:t>SmartBudget</w:t>
-      </w:r>
-      <w:proofErr w:type="spellEnd"/>
-      <w:r>
-        <w:t xml:space="preserve"> aims to simplify daily budgeting tasks through a modular, object-oriented structure.</w:t>
-      </w:r>
-    </w:p>
-    <w:p>
-      <w:r>
-        <w:t>The package consists of three sub-packages:</w:t>
-      </w:r>
-    </w:p>
-    <w:p>
-      <w:pPr>
-        <w:numPr>
-          <w:ilvl w:val="0"/>
-          <w:numId w:val="1"/>
-        </w:numPr>
-      </w:pPr>
-      <w:r>
-        <w:rPr>
-          <w:b/>
-          <w:bCs/>
-        </w:rPr>
-        <w:t>core</w:t>
-      </w:r>
-      <w:r>
-        <w:t xml:space="preserve"> – defines financial record classes using inheritance.</w:t>
-      </w:r>
-    </w:p>
-    <w:p>
-      <w:pPr>
-        <w:numPr>
-          <w:ilvl w:val="1"/>
-          <w:numId w:val="1"/>
-        </w:numPr>
-      </w:pPr>
-      <w:proofErr w:type="spellStart"/>
-      <w:r>
-        <w:t>RecordBase</w:t>
-      </w:r>
-      <w:proofErr w:type="spellEnd"/>
-      <w:r>
-        <w:t>: the parent class</w:t>
-      </w:r>
-    </w:p>
-    <w:p>
-      <w:pPr>
-        <w:numPr>
-          <w:ilvl w:val="1"/>
-          <w:numId w:val="1"/>
-        </w:numPr>
-      </w:pPr>
-      <w:r>
-        <w:t>Income and Expense: subclasses with additional attributes</w:t>
-      </w:r>
-    </w:p>
-    <w:p>
-      <w:pPr>
-        <w:numPr>
-          <w:ilvl w:val="0"/>
-          <w:numId w:val="1"/>
-        </w:numPr>
-      </w:pPr>
-      <w:r>
-        <w:rPr>
-          <w:b/>
-          <w:bCs/>
-        </w:rPr>
-        <w:t>analysis</w:t>
-      </w:r>
-      <w:r>
-        <w:t xml:space="preserve"> – provides summary calculations and insights.</w:t>
-      </w:r>
-    </w:p>
-    <w:p>
-      <w:pPr>
-        <w:numPr>
-          <w:ilvl w:val="1"/>
-          <w:numId w:val="1"/>
-        </w:numPr>
-      </w:pPr>
-      <w:r>
-        <w:t>Total income, total expenses, net balance</w:t>
-      </w:r>
-    </w:p>
-    <w:p>
-      <w:pPr>
-        <w:numPr>
-          <w:ilvl w:val="1"/>
-          <w:numId w:val="1"/>
-        </w:numPr>
-      </w:pPr>
-      <w:r>
-        <w:t>Detailed lists of incomes/expenses</w:t>
-      </w:r>
-    </w:p>
-    <w:p>
-      <w:pPr>
-        <w:numPr>
-          <w:ilvl w:val="1"/>
-          <w:numId w:val="1"/>
-        </w:numPr>
-      </w:pPr>
-      <w:r>
-        <w:t>Ranking of top spending and earning items</w:t>
-      </w:r>
-    </w:p>
-    <w:p>
-      <w:pPr>
-        <w:numPr>
-          <w:ilvl w:val="0"/>
-          <w:numId w:val="1"/>
-        </w:numPr>
-      </w:pPr>
-      <w:r>
-        <w:rPr>
-          <w:b/>
-          <w:bCs/>
-        </w:rPr>
-        <w:t>io</w:t>
-      </w:r>
-      <w:r>
-        <w:t xml:space="preserve"> – manages JSON file operations and file utilities.</w:t>
-      </w:r>
-    </w:p>
-    <w:p>
-      <w:pPr>
-        <w:numPr>
-          <w:ilvl w:val="1"/>
-          <w:numId w:val="1"/>
-        </w:numPr>
-      </w:pPr>
-      <w:r>
-        <w:t>Save/load records as JSON</w:t>
-      </w:r>
-    </w:p>
-    <w:p>
-      <w:pPr>
-        <w:numPr>
-          <w:ilvl w:val="1"/>
-          <w:numId w:val="1"/>
-        </w:numPr>
-      </w:pPr>
-      <w:r>
-        <w:t>List files and delete files in a dedicated directory</w:t>
-      </w:r>
-    </w:p>
-    <w:p>
-      <w:proofErr w:type="spellStart"/>
-      <w:r>
-        <w:t>SmartBudget</w:t>
-      </w:r>
-      <w:proofErr w:type="spellEnd"/>
-      <w:r>
-        <w:t xml:space="preserve"> provides a menu-driven console interface (main.py) that allows users to interact with the system easily. The package demonstrates object-oriented design, modular programming, and practical data management.</w:t>
-      </w:r>
-    </w:p>
-    <w:p/>
+        <w:rPr>
+          <w:rFonts w:cs="Times New Roman"/>
+          <w:sz w:val="18"/>
+          <w:szCs w:val="18"/>
+        </w:rPr>
+        <w:t xml:space="preserve"> delivers a clean and maintainable codebase that integrates OOP, modular design, and data persistence. It serves as both a functional budgeting tool and a demonstration of good software engineering practices.</w:t>
+      </w:r>
+    </w:p>
+    <w:p>
+      <w:pPr>
+        <w:rPr>
+          <w:rFonts w:cs="Times New Roman"/>
+          <w:sz w:val="18"/>
+          <w:szCs w:val="18"/>
+        </w:rPr>
+      </w:pPr>
+    </w:p>
+    <w:p>
+      <w:pPr>
+        <w:rPr>
+          <w:sz w:val="18"/>
+          <w:szCs w:val="18"/>
+        </w:rPr>
+      </w:pPr>
+    </w:p>
     <w:sectPr>
       <w:pgSz w:w="12240" w:h="15840"/>
       <w:pgMar w:top="1440" w:right="1800" w:bottom="1440" w:left="1800" w:header="708" w:footer="708" w:gutter="0"/>

</xml_diff>